<commit_message>
updated from google drive
</commit_message>
<xml_diff>
--- a/Deliverables/Data Dictionary.docx
+++ b/Deliverables/Data Dictionary.docx
@@ -908,7 +908,7 @@
               <w:rPr>
                 <w:rtl w:val="0"/>
               </w:rPr>
-              <w:t xml:space="preserve">Calculated by the shortest possible accessible paths, using Google Maps API, expressed in kilometres (km).</w:t>
+              <w:t xml:space="preserve">Calculated by the shortest possible accessible paths, using Google Map API, expressed in kilometres (km).</w:t>
             </w:r>
           </w:p>
         </w:tc>
@@ -994,6 +994,346 @@
                 <w:rtl w:val="0"/>
               </w:rPr>
               <w:t xml:space="preserve">A limitation on what a person can eat. AH can multi-select from a range of options, which includes Vegan, Vegetarian, Lactose-Free and Gluten-Free.</w:t>
+            </w:r>
+          </w:p>
+        </w:tc>
+      </w:tr>
+      <w:tr>
+        <w:trPr>
+          <w:cantSplit w:val="0"/>
+          <w:trHeight w:val="420" w:hRule="atLeast"/>
+          <w:tblHeader w:val="0"/>
+        </w:trPr>
+        <w:tc>
+          <w:tcPr>
+            <w:vMerge w:val="continue"/>
+            <w:shd w:fill="auto" w:val="clear"/>
+            <w:tcMar>
+              <w:top w:w="100.0" w:type="dxa"/>
+              <w:left w:w="100.0" w:type="dxa"/>
+              <w:bottom w:w="100.0" w:type="dxa"/>
+              <w:right w:w="100.0" w:type="dxa"/>
+            </w:tcMar>
+            <w:vAlign w:val="top"/>
+          </w:tcPr>
+          <w:p>
+            <w:pPr>
+              <w:widowControl w:val="0"/>
+              <w:spacing w:after="0" w:before="0" w:line="240" w:lineRule="auto"/>
+              <w:ind w:left="0" w:firstLine="0"/>
+              <w:rPr/>
+            </w:pPr>
+            <w:r>
+              <w:rPr>
+                <w:rtl w:val="0"/>
+              </w:rPr>
+            </w:r>
+          </w:p>
+        </w:tc>
+        <w:tc>
+          <w:tcPr>
+            <w:gridSpan w:val="2"/>
+            <w:shd w:fill="auto" w:val="clear"/>
+            <w:tcMar>
+              <w:top w:w="100.0" w:type="dxa"/>
+              <w:left w:w="100.0" w:type="dxa"/>
+              <w:bottom w:w="100.0" w:type="dxa"/>
+              <w:right w:w="100.0" w:type="dxa"/>
+            </w:tcMar>
+            <w:vAlign w:val="top"/>
+          </w:tcPr>
+          <w:p>
+            <w:pPr>
+              <w:widowControl w:val="0"/>
+              <w:spacing w:line="240" w:lineRule="auto"/>
+              <w:rPr/>
+            </w:pPr>
+            <w:r>
+              <w:rPr>
+                <w:rtl w:val="0"/>
+              </w:rPr>
+              <w:t xml:space="preserve">Vegan</w:t>
+            </w:r>
+          </w:p>
+        </w:tc>
+        <w:tc>
+          <w:tcPr>
+            <w:gridSpan w:val="2"/>
+            <w:shd w:fill="auto" w:val="clear"/>
+            <w:tcMar>
+              <w:top w:w="100.0" w:type="dxa"/>
+              <w:left w:w="100.0" w:type="dxa"/>
+              <w:bottom w:w="100.0" w:type="dxa"/>
+              <w:right w:w="100.0" w:type="dxa"/>
+            </w:tcMar>
+            <w:vAlign w:val="top"/>
+          </w:tcPr>
+          <w:p>
+            <w:pPr>
+              <w:widowControl w:val="0"/>
+              <w:spacing w:line="240" w:lineRule="auto"/>
+              <w:rPr/>
+            </w:pPr>
+            <w:r>
+              <w:rPr>
+                <w:rtl w:val="0"/>
+              </w:rPr>
+              <w:t xml:space="preserve">A diet based on plants (such as vegetables, grains, nuts and fruits) and foods made from plants, with no food that come from animals, including dairy products and eggs.</w:t>
+            </w:r>
+          </w:p>
+        </w:tc>
+      </w:tr>
+      <w:tr>
+        <w:trPr>
+          <w:cantSplit w:val="0"/>
+          <w:trHeight w:val="420" w:hRule="atLeast"/>
+          <w:tblHeader w:val="0"/>
+        </w:trPr>
+        <w:tc>
+          <w:tcPr>
+            <w:vMerge w:val="continue"/>
+            <w:shd w:fill="auto" w:val="clear"/>
+            <w:tcMar>
+              <w:top w:w="100.0" w:type="dxa"/>
+              <w:left w:w="100.0" w:type="dxa"/>
+              <w:bottom w:w="100.0" w:type="dxa"/>
+              <w:right w:w="100.0" w:type="dxa"/>
+            </w:tcMar>
+            <w:vAlign w:val="top"/>
+          </w:tcPr>
+          <w:p>
+            <w:pPr>
+              <w:widowControl w:val="0"/>
+              <w:spacing w:after="0" w:before="0" w:line="240" w:lineRule="auto"/>
+              <w:ind w:left="0" w:firstLine="0"/>
+              <w:rPr/>
+            </w:pPr>
+            <w:r>
+              <w:rPr>
+                <w:rtl w:val="0"/>
+              </w:rPr>
+            </w:r>
+          </w:p>
+        </w:tc>
+        <w:tc>
+          <w:tcPr>
+            <w:gridSpan w:val="2"/>
+            <w:shd w:fill="auto" w:val="clear"/>
+            <w:tcMar>
+              <w:top w:w="100.0" w:type="dxa"/>
+              <w:left w:w="100.0" w:type="dxa"/>
+              <w:bottom w:w="100.0" w:type="dxa"/>
+              <w:right w:w="100.0" w:type="dxa"/>
+            </w:tcMar>
+            <w:vAlign w:val="top"/>
+          </w:tcPr>
+          <w:p>
+            <w:pPr>
+              <w:widowControl w:val="0"/>
+              <w:spacing w:line="240" w:lineRule="auto"/>
+              <w:rPr/>
+            </w:pPr>
+            <w:r>
+              <w:rPr>
+                <w:rtl w:val="0"/>
+              </w:rPr>
+              <w:t xml:space="preserve">Vegetarian</w:t>
+            </w:r>
+          </w:p>
+        </w:tc>
+        <w:tc>
+          <w:tcPr>
+            <w:gridSpan w:val="2"/>
+            <w:shd w:fill="auto" w:val="clear"/>
+            <w:tcMar>
+              <w:top w:w="100.0" w:type="dxa"/>
+              <w:left w:w="100.0" w:type="dxa"/>
+              <w:bottom w:w="100.0" w:type="dxa"/>
+              <w:right w:w="100.0" w:type="dxa"/>
+            </w:tcMar>
+            <w:vAlign w:val="top"/>
+          </w:tcPr>
+          <w:p>
+            <w:pPr>
+              <w:widowControl w:val="0"/>
+              <w:spacing w:line="240" w:lineRule="auto"/>
+              <w:rPr/>
+            </w:pPr>
+            <w:r>
+              <w:rPr>
+                <w:rtl w:val="0"/>
+              </w:rPr>
+              <w:t xml:space="preserve">A diet which consists wholly of vegetables, fruits, grains, nuts, and sometimes eggs or dairy products, and no meat products.</w:t>
+            </w:r>
+          </w:p>
+        </w:tc>
+      </w:tr>
+      <w:tr>
+        <w:trPr>
+          <w:cantSplit w:val="0"/>
+          <w:trHeight w:val="420" w:hRule="atLeast"/>
+          <w:tblHeader w:val="0"/>
+        </w:trPr>
+        <w:tc>
+          <w:tcPr>
+            <w:vMerge w:val="continue"/>
+            <w:shd w:fill="auto" w:val="clear"/>
+            <w:tcMar>
+              <w:top w:w="100.0" w:type="dxa"/>
+              <w:left w:w="100.0" w:type="dxa"/>
+              <w:bottom w:w="100.0" w:type="dxa"/>
+              <w:right w:w="100.0" w:type="dxa"/>
+            </w:tcMar>
+            <w:vAlign w:val="top"/>
+          </w:tcPr>
+          <w:p>
+            <w:pPr>
+              <w:widowControl w:val="0"/>
+              <w:spacing w:after="0" w:before="0" w:line="240" w:lineRule="auto"/>
+              <w:ind w:left="0" w:firstLine="0"/>
+              <w:rPr/>
+            </w:pPr>
+            <w:r>
+              <w:rPr>
+                <w:rtl w:val="0"/>
+              </w:rPr>
+            </w:r>
+          </w:p>
+        </w:tc>
+        <w:tc>
+          <w:tcPr>
+            <w:gridSpan w:val="2"/>
+            <w:shd w:fill="auto" w:val="clear"/>
+            <w:tcMar>
+              <w:top w:w="100.0" w:type="dxa"/>
+              <w:left w:w="100.0" w:type="dxa"/>
+              <w:bottom w:w="100.0" w:type="dxa"/>
+              <w:right w:w="100.0" w:type="dxa"/>
+            </w:tcMar>
+            <w:vAlign w:val="top"/>
+          </w:tcPr>
+          <w:p>
+            <w:pPr>
+              <w:widowControl w:val="0"/>
+              <w:spacing w:line="240" w:lineRule="auto"/>
+              <w:rPr/>
+            </w:pPr>
+            <w:r>
+              <w:rPr>
+                <w:rtl w:val="0"/>
+              </w:rPr>
+              <w:t xml:space="preserve">Lactose-Free</w:t>
+            </w:r>
+          </w:p>
+        </w:tc>
+        <w:tc>
+          <w:tcPr>
+            <w:gridSpan w:val="2"/>
+            <w:shd w:fill="auto" w:val="clear"/>
+            <w:tcMar>
+              <w:top w:w="100.0" w:type="dxa"/>
+              <w:left w:w="100.0" w:type="dxa"/>
+              <w:bottom w:w="100.0" w:type="dxa"/>
+              <w:right w:w="100.0" w:type="dxa"/>
+            </w:tcMar>
+            <w:vAlign w:val="top"/>
+          </w:tcPr>
+          <w:p>
+            <w:pPr>
+              <w:widowControl w:val="0"/>
+              <w:spacing w:line="240" w:lineRule="auto"/>
+              <w:rPr/>
+            </w:pPr>
+            <w:r>
+              <w:rPr>
+                <w:rtl w:val="0"/>
+              </w:rPr>
+              <w:t xml:space="preserve">A diet that does not contain any dairy or lactose products.</w:t>
+            </w:r>
+          </w:p>
+        </w:tc>
+      </w:tr>
+      <w:tr>
+        <w:trPr>
+          <w:cantSplit w:val="0"/>
+          <w:trHeight w:val="420" w:hRule="atLeast"/>
+          <w:tblHeader w:val="0"/>
+        </w:trPr>
+        <w:tc>
+          <w:tcPr>
+            <w:vMerge w:val="continue"/>
+            <w:shd w:fill="auto" w:val="clear"/>
+            <w:tcMar>
+              <w:top w:w="100.0" w:type="dxa"/>
+              <w:left w:w="100.0" w:type="dxa"/>
+              <w:bottom w:w="100.0" w:type="dxa"/>
+              <w:right w:w="100.0" w:type="dxa"/>
+            </w:tcMar>
+            <w:vAlign w:val="top"/>
+          </w:tcPr>
+          <w:p>
+            <w:pPr>
+              <w:widowControl w:val="0"/>
+              <w:spacing w:after="0" w:before="0" w:line="240" w:lineRule="auto"/>
+              <w:ind w:left="0" w:firstLine="0"/>
+              <w:rPr/>
+            </w:pPr>
+            <w:r>
+              <w:rPr>
+                <w:rtl w:val="0"/>
+              </w:rPr>
+            </w:r>
+          </w:p>
+        </w:tc>
+        <w:tc>
+          <w:tcPr>
+            <w:gridSpan w:val="2"/>
+            <w:shd w:fill="auto" w:val="clear"/>
+            <w:tcMar>
+              <w:top w:w="100.0" w:type="dxa"/>
+              <w:left w:w="100.0" w:type="dxa"/>
+              <w:bottom w:w="100.0" w:type="dxa"/>
+              <w:right w:w="100.0" w:type="dxa"/>
+            </w:tcMar>
+            <w:vAlign w:val="top"/>
+          </w:tcPr>
+          <w:p>
+            <w:pPr>
+              <w:widowControl w:val="0"/>
+              <w:spacing w:line="240" w:lineRule="auto"/>
+              <w:rPr/>
+            </w:pPr>
+            <w:r>
+              <w:rPr>
+                <w:rtl w:val="0"/>
+              </w:rPr>
+              <w:t xml:space="preserve">Gluten-Free</w:t>
+            </w:r>
+          </w:p>
+        </w:tc>
+        <w:tc>
+          <w:tcPr>
+            <w:gridSpan w:val="2"/>
+            <w:shd w:fill="auto" w:val="clear"/>
+            <w:tcMar>
+              <w:top w:w="100.0" w:type="dxa"/>
+              <w:left w:w="100.0" w:type="dxa"/>
+              <w:bottom w:w="100.0" w:type="dxa"/>
+              <w:right w:w="100.0" w:type="dxa"/>
+            </w:tcMar>
+            <w:vAlign w:val="top"/>
+          </w:tcPr>
+          <w:p>
+            <w:pPr>
+              <w:widowControl w:val="0"/>
+              <w:spacing w:line="240" w:lineRule="auto"/>
+              <w:rPr/>
+            </w:pPr>
+            <w:r>
+              <w:rPr>
+                <w:rtl w:val="0"/>
+              </w:rPr>
+              <w:t xml:space="preserve">A diet that does not contain gluten (a protein that can be found in wheat, barley, rye and triticale).</w:t>
             </w:r>
           </w:p>
         </w:tc>

</xml_diff>